<commit_message>
Add current problems description to the persona.
</commit_message>
<xml_diff>
--- a/Documentation/Client_Persona.docx
+++ b/Documentation/Client_Persona.docx
@@ -1,6 +1,6 @@
 
 <file path=word/document.xml><?xml version="1.0" encoding="utf-8"?>
-<w:document xmlns:wpc="http://schemas.microsoft.com/office/word/2010/wordprocessingCanvas" xmlns:cx="http://schemas.microsoft.com/office/drawing/2014/chartex" xmlns:cx1="http://schemas.microsoft.com/office/drawing/2015/9/8/chartex" xmlns:mc="http://schemas.openxmlformats.org/markup-compatibility/2006" xmlns:o="urn:schemas-microsoft-com:office:office" xmlns:r="http://schemas.openxmlformats.org/officeDocument/2006/relationships" xmlns:m="http://schemas.openxmlformats.org/officeDocument/2006/math" xmlns:v="urn:schemas-microsoft-com:vml" xmlns:wp14="http://schemas.microsoft.com/office/word/2010/wordprocessingDrawing" xmlns:wp="http://schemas.openxmlformats.org/drawingml/2006/wordprocessingDrawing" xmlns:w10="urn:schemas-microsoft-com:office:word" xmlns:w="http://schemas.openxmlformats.org/wordprocessingml/2006/main" xmlns:w14="http://schemas.microsoft.com/office/word/2010/wordml" xmlns:w15="http://schemas.microsoft.com/office/word/2012/wordml" xmlns:w16se="http://schemas.microsoft.com/office/word/2015/wordml/symex" xmlns:wpg="http://schemas.microsoft.com/office/word/2010/wordprocessingGroup" xmlns:wpi="http://schemas.microsoft.com/office/word/2010/wordprocessingInk" xmlns:wne="http://schemas.microsoft.com/office/word/2006/wordml" xmlns:wps="http://schemas.microsoft.com/office/word/2010/wordprocessingShape" mc:Ignorable="w14 w15 w16se wp14">
+<w:document xmlns:wpc="http://schemas.microsoft.com/office/word/2010/wordprocessingCanvas" xmlns:mc="http://schemas.openxmlformats.org/markup-compatibility/2006" xmlns:o="urn:schemas-microsoft-com:office:office" xmlns:r="http://schemas.openxmlformats.org/officeDocument/2006/relationships" xmlns:m="http://schemas.openxmlformats.org/officeDocument/2006/math" xmlns:v="urn:schemas-microsoft-com:vml" xmlns:wp14="http://schemas.microsoft.com/office/word/2010/wordprocessingDrawing" xmlns:wp="http://schemas.openxmlformats.org/drawingml/2006/wordprocessingDrawing" xmlns:w10="urn:schemas-microsoft-com:office:word" xmlns:w="http://schemas.openxmlformats.org/wordprocessingml/2006/main" xmlns:w14="http://schemas.microsoft.com/office/word/2010/wordml" xmlns:w15="http://schemas.microsoft.com/office/word/2012/wordml" xmlns:wpg="http://schemas.microsoft.com/office/word/2010/wordprocessingGroup" xmlns:wpi="http://schemas.microsoft.com/office/word/2010/wordprocessingInk" xmlns:wne="http://schemas.microsoft.com/office/word/2006/wordml" xmlns:wps="http://schemas.microsoft.com/office/word/2010/wordprocessingShape" mc:Ignorable="w14 w15 wp14">
   <w:body>
     <w:p>
       <w:pPr>
@@ -85,8 +85,6 @@
         </w:rPr>
         <w:t>Creative, Practical, Organized, Friendly</w:t>
       </w:r>
-      <w:bookmarkStart w:id="0" w:name="_GoBack"/>
-      <w:bookmarkEnd w:id="0"/>
     </w:p>
     <w:p>
       <w:pPr>
@@ -367,6 +365,69 @@
         </w:rPr>
         <w:t>Social networks – High</w:t>
       </w:r>
+    </w:p>
+    <w:p>
+      <w:pPr>
+        <w:pStyle w:val="Heading1"/>
+        <w:rPr>
+          <w:lang w:val="en-US"/>
+        </w:rPr>
+      </w:pPr>
+      <w:r>
+        <w:rPr>
+          <w:lang w:val="en-US"/>
+        </w:rPr>
+        <w:t>Problem(s) he has been facing</w:t>
+      </w:r>
+    </w:p>
+    <w:p>
+      <w:pPr>
+        <w:rPr>
+          <w:lang w:val="en-US"/>
+        </w:rPr>
+      </w:pPr>
+      <w:r>
+        <w:rPr>
+          <w:lang w:val="en-US"/>
+        </w:rPr>
+        <w:t xml:space="preserve">As already mentioned Bill is a young entrepreneur, who wants his ideas to be heard. Not so common, he has that flying kind of mind, so his ideas are unfortunately always difficult to capture and visualize. Here comes the problem with him, he would need something that can make the impossible – possible. Something that can be put on drones, trains, bikes, cars, on people, animals and much more, just to be able to live stream about what is going on right there, right at that moment. He has had very interesting adventure on a camel recently, which he could not capture and turn into an idea, unfortunately. As far </w:t>
+      </w:r>
+      <w:r>
+        <w:rPr>
+          <w:lang w:val="en-US"/>
+        </w:rPr>
+        <w:lastRenderedPageBreak/>
+        <w:t xml:space="preserve">as his concerns reveal, this is something that he would not like to see happening again. That’s why Bill has decided on making a deal with a software company, to have such a product built for him. </w:t>
+      </w:r>
+    </w:p>
+    <w:p>
+      <w:pPr>
+        <w:rPr>
+          <w:lang w:val="en-US"/>
+        </w:rPr>
+      </w:pPr>
+      <w:r>
+        <w:rPr>
+          <w:lang w:val="en-US"/>
+        </w:rPr>
+        <w:t>Bill has tried numerous ways of capturing the moment, with mobile phones, with 360 cameras, but none of them offers exactly what he needs. Everything is fine, but none to the point that, he would say “That’s it!</w:t>
+      </w:r>
+      <w:proofErr w:type="gramStart"/>
+      <w:r>
+        <w:rPr>
+          <w:lang w:val="en-US"/>
+        </w:rPr>
+        <w:t>”.</w:t>
+      </w:r>
+      <w:proofErr w:type="gramEnd"/>
+      <w:r>
+        <w:rPr>
+          <w:lang w:val="en-US"/>
+        </w:rPr>
+        <w:t xml:space="preserve"> Currently he is able to record the adventure, but recording the adventure loses its uniqueness, it’s interesting only when it is happening. That’s what Mr. Bill definitely thinks. If the company, he has talked with, manages to provide him with such a product, Bill will be the happiest entrepreneur in the world. </w:t>
+      </w:r>
+      <w:bookmarkStart w:id="0" w:name="_GoBack"/>
+      <w:bookmarkEnd w:id="0"/>
     </w:p>
     <w:sectPr>
       <w:pgSz w:w="12240" w:h="15840"/>
@@ -379,7 +440,7 @@
 </file>
 
 <file path=word/numbering.xml><?xml version="1.0" encoding="utf-8"?>
-<w:numbering xmlns:wpc="http://schemas.microsoft.com/office/word/2010/wordprocessingCanvas" xmlns:cx="http://schemas.microsoft.com/office/drawing/2014/chartex" xmlns:cx1="http://schemas.microsoft.com/office/drawing/2015/9/8/chartex" xmlns:mc="http://schemas.openxmlformats.org/markup-compatibility/2006" xmlns:o="urn:schemas-microsoft-com:office:office" xmlns:r="http://schemas.openxmlformats.org/officeDocument/2006/relationships" xmlns:m="http://schemas.openxmlformats.org/officeDocument/2006/math" xmlns:v="urn:schemas-microsoft-com:vml" xmlns:wp14="http://schemas.microsoft.com/office/word/2010/wordprocessingDrawing" xmlns:wp="http://schemas.openxmlformats.org/drawingml/2006/wordprocessingDrawing" xmlns:w10="urn:schemas-microsoft-com:office:word" xmlns:w="http://schemas.openxmlformats.org/wordprocessingml/2006/main" xmlns:w14="http://schemas.microsoft.com/office/word/2010/wordml" xmlns:w15="http://schemas.microsoft.com/office/word/2012/wordml" xmlns:w16se="http://schemas.microsoft.com/office/word/2015/wordml/symex" xmlns:wpg="http://schemas.microsoft.com/office/word/2010/wordprocessingGroup" xmlns:wpi="http://schemas.microsoft.com/office/word/2010/wordprocessingInk" xmlns:wne="http://schemas.microsoft.com/office/word/2006/wordml" xmlns:wps="http://schemas.microsoft.com/office/word/2010/wordprocessingShape" mc:Ignorable="w14 w15 w16se wp14">
+<w:numbering xmlns:wpc="http://schemas.microsoft.com/office/word/2010/wordprocessingCanvas" xmlns:mc="http://schemas.openxmlformats.org/markup-compatibility/2006" xmlns:o="urn:schemas-microsoft-com:office:office" xmlns:r="http://schemas.openxmlformats.org/officeDocument/2006/relationships" xmlns:m="http://schemas.openxmlformats.org/officeDocument/2006/math" xmlns:v="urn:schemas-microsoft-com:vml" xmlns:wp14="http://schemas.microsoft.com/office/word/2010/wordprocessingDrawing" xmlns:wp="http://schemas.openxmlformats.org/drawingml/2006/wordprocessingDrawing" xmlns:w10="urn:schemas-microsoft-com:office:word" xmlns:w="http://schemas.openxmlformats.org/wordprocessingml/2006/main" xmlns:w14="http://schemas.microsoft.com/office/word/2010/wordml" xmlns:w15="http://schemas.microsoft.com/office/word/2012/wordml" xmlns:wpg="http://schemas.microsoft.com/office/word/2010/wordprocessingGroup" xmlns:wpi="http://schemas.microsoft.com/office/word/2010/wordprocessingInk" xmlns:wne="http://schemas.microsoft.com/office/word/2006/wordml" xmlns:wps="http://schemas.microsoft.com/office/word/2010/wordprocessingShape" mc:Ignorable="w14 w15 wp14">
   <w:abstractNum w:abstractNumId="0" w15:restartNumberingAfterBreak="0">
     <w:nsid w:val="0D0955E5"/>
     <w:multiLevelType w:val="hybridMultilevel"/>
@@ -732,7 +793,7 @@
 </file>
 
 <file path=word/styles.xml><?xml version="1.0" encoding="utf-8"?>
-<w:styles xmlns:mc="http://schemas.openxmlformats.org/markup-compatibility/2006" xmlns:r="http://schemas.openxmlformats.org/officeDocument/2006/relationships" xmlns:w="http://schemas.openxmlformats.org/wordprocessingml/2006/main" xmlns:w14="http://schemas.microsoft.com/office/word/2010/wordml" xmlns:w15="http://schemas.microsoft.com/office/word/2012/wordml" xmlns:w16se="http://schemas.microsoft.com/office/word/2015/wordml/symex" mc:Ignorable="w14 w15 w16se">
+<w:styles xmlns:mc="http://schemas.openxmlformats.org/markup-compatibility/2006" xmlns:r="http://schemas.openxmlformats.org/officeDocument/2006/relationships" xmlns:w="http://schemas.openxmlformats.org/wordprocessingml/2006/main" xmlns:w14="http://schemas.microsoft.com/office/word/2010/wordml" xmlns:w15="http://schemas.microsoft.com/office/word/2012/wordml" mc:Ignorable="w14 w15">
   <w:docDefaults>
     <w:rPrDefault>
       <w:rPr>

</xml_diff>